<commit_message>
Updated project planning update
</commit_message>
<xml_diff>
--- a/Submission v1/Advanced Analysis and Design - Project planning update.docx
+++ b/Submission v1/Advanced Analysis and Design - Project planning update.docx
@@ -9219,6 +9219,10 @@
     </w:p>
     <w:p/>
     <w:p>
+      <w:bookmarkStart w:id="42" w:name="_GoBack"/>
+      <w:bookmarkEnd w:id="42"/>
+    </w:p>
+    <w:p>
       <w:pPr>
         <w:pStyle w:val="Heading1"/>
         <w:numPr>
@@ -9229,7 +9233,7 @@
           <w:lang w:val="en-GB"/>
         </w:rPr>
       </w:pPr>
-      <w:bookmarkStart w:id="42" w:name="_Toc19884862"/>
+      <w:bookmarkStart w:id="43" w:name="_Toc19884862"/>
       <w:r>
         <w:rPr>
           <w:lang w:val="en-GB"/>
@@ -9249,7 +9253,7 @@
         </w:rPr>
         <w:t>g</w:t>
       </w:r>
-      <w:bookmarkEnd w:id="42"/>
+      <w:bookmarkEnd w:id="43"/>
     </w:p>
     <w:p>
       <w:pPr>
@@ -9275,14 +9279,14 @@
           <w:lang w:val="en-GB"/>
         </w:rPr>
       </w:pPr>
-      <w:bookmarkStart w:id="43" w:name="_Toc19884863"/>
+      <w:bookmarkStart w:id="44" w:name="_Toc19884863"/>
       <w:r>
         <w:rPr>
           <w:lang w:val="en-GB"/>
         </w:rPr>
         <w:t>Use Cases</w:t>
       </w:r>
-      <w:bookmarkEnd w:id="43"/>
+      <w:bookmarkEnd w:id="44"/>
     </w:p>
     <w:p>
       <w:pPr>
@@ -9447,14 +9451,14 @@
           <w:numId w:val="4"/>
         </w:numPr>
       </w:pPr>
-      <w:bookmarkStart w:id="44" w:name="_Toc19884864"/>
+      <w:bookmarkStart w:id="45" w:name="_Toc19884864"/>
       <w:r>
         <w:rPr>
           <w:lang w:val="en-GB"/>
         </w:rPr>
         <w:t>Misuse cases</w:t>
       </w:r>
-      <w:bookmarkEnd w:id="44"/>
+      <w:bookmarkEnd w:id="45"/>
     </w:p>
     <w:p>
       <w:pPr>
@@ -9713,7 +9717,7 @@
           <w:lang w:val="en-GB"/>
         </w:rPr>
       </w:pPr>
-      <w:bookmarkStart w:id="45" w:name="_Toc19884865"/>
+      <w:bookmarkStart w:id="46" w:name="_Toc19884865"/>
       <w:r>
         <w:rPr>
           <w:lang w:val="en-GB"/>
@@ -9721,7 +9725,7 @@
         <w:lastRenderedPageBreak/>
         <w:t>Project Plan:</w:t>
       </w:r>
-      <w:bookmarkEnd w:id="45"/>
+      <w:bookmarkEnd w:id="46"/>
     </w:p>
     <w:p>
       <w:pPr>
@@ -9881,46 +9885,109 @@
         </w:rPr>
         <w:t xml:space="preserve">The team would start by clearly writing job descriptions for each team member and making them available to every member of the team. Everyone </w:t>
       </w:r>
-      <w:proofErr w:type="gramStart"/>
       <w:r>
         <w:rPr>
           <w:szCs w:val="24"/>
         </w:rPr>
-        <w:t>has to</w:t>
-      </w:r>
-      <w:proofErr w:type="gramEnd"/>
+        <w:t>must</w:t>
+      </w:r>
       <w:r>
         <w:rPr>
           <w:szCs w:val="24"/>
         </w:rPr>
-        <w:t xml:space="preserve"> know their areas of responsibility. To make a group of people feel like they belong to a large community, the team would introduce </w:t>
-      </w:r>
-      <w:proofErr w:type="gramStart"/>
+        <w:t xml:space="preserve"> know </w:t>
+      </w:r>
       <w:r>
         <w:rPr>
           <w:szCs w:val="24"/>
         </w:rPr>
-        <w:t>a number of</w:t>
-      </w:r>
-      <w:proofErr w:type="gramEnd"/>
+        <w:t xml:space="preserve">their </w:t>
+      </w:r>
       <w:r>
         <w:rPr>
           <w:szCs w:val="24"/>
         </w:rPr>
-        <w:t xml:space="preserve"> team building activities so that everyone would get a chance to know each other in an informal way. Would not care about placing all team members in one location - telecommuting is perfectly fine in the contemporary world. </w:t>
-      </w:r>
-    </w:p>
-    <w:p>
-      <w:pPr>
+        <w:t xml:space="preserve">own </w:t>
+      </w:r>
+      <w:r>
         <w:rPr>
           <w:szCs w:val="24"/>
         </w:rPr>
-      </w:pPr>
+        <w:t>and fellow members</w:t>
+      </w:r>
       <w:r>
         <w:rPr>
           <w:szCs w:val="24"/>
         </w:rPr>
-        <w:t>To foster collaboration, we would implement a specific type of organizational culture - clan culture - that would foster mentorship and team accountability. The teamwork combines individual commitment with group results, which makes it different from regular working groups, such as a function in a corporation. The team would select people into the team based on their transferable skills and skill potential, not for their personality (</w:t>
+        <w:t xml:space="preserve"> areas of responsibility. </w:t>
+      </w:r>
+    </w:p>
+    <w:p>
+      <w:pPr>
+        <w:rPr>
+          <w:szCs w:val="24"/>
+        </w:rPr>
+      </w:pPr>
+    </w:p>
+    <w:p>
+      <w:pPr>
+        <w:rPr>
+          <w:szCs w:val="24"/>
+        </w:rPr>
+      </w:pPr>
+      <w:r>
+        <w:rPr>
+          <w:szCs w:val="24"/>
+        </w:rPr>
+        <w:t xml:space="preserve">To foster collaboration, </w:t>
+      </w:r>
+      <w:r>
+        <w:rPr>
+          <w:szCs w:val="24"/>
+        </w:rPr>
+        <w:t>the team</w:t>
+      </w:r>
+      <w:r>
+        <w:rPr>
+          <w:szCs w:val="24"/>
+        </w:rPr>
+        <w:t xml:space="preserve"> would implement a specific type of organizational culture - clan culture - </w:t>
+      </w:r>
+      <w:r>
+        <w:rPr>
+          <w:szCs w:val="24"/>
+        </w:rPr>
+        <w:t>which</w:t>
+      </w:r>
+      <w:r>
+        <w:rPr>
+          <w:szCs w:val="24"/>
+        </w:rPr>
+        <w:t xml:space="preserve"> would foster mentorship and team accountability. The teamwork combines individual commitment with group results, which makes it different from regular working groups, such as a function in a corporation. </w:t>
+      </w:r>
+      <w:r>
+        <w:rPr>
+          <w:szCs w:val="24"/>
+        </w:rPr>
+        <w:t xml:space="preserve">Team members would be assigned roles </w:t>
+      </w:r>
+      <w:r>
+        <w:rPr>
+          <w:szCs w:val="24"/>
+        </w:rPr>
+        <w:t>based</w:t>
+      </w:r>
+      <w:r>
+        <w:rPr>
+          <w:szCs w:val="24"/>
+        </w:rPr>
+        <w:t xml:space="preserve"> </w:t>
+      </w:r>
+      <w:r>
+        <w:rPr>
+          <w:szCs w:val="24"/>
+        </w:rPr>
+        <w:t>on their transferable skills and skill potential, not for their personality (</w:t>
       </w:r>
       <w:r>
         <w:rPr>
@@ -9953,26 +10020,74 @@
         <w:rPr>
           <w:szCs w:val="24"/>
         </w:rPr>
-        <w:t xml:space="preserve">The team will work their ground rules by discussing expectations of collaboration, discipline, confidentiality matters, project approach, conflict resolution, to name a few. To set tasks and track performance, the team would equip the team members with a methodological framework and versatile tools. The framework would be scrum, one of the implementations of agile methodology. This framework supposes conducting everyday meetings mandatory for all team members where each member reads their tasks for the day, and the status of processed tasks is established. What is more important, everyone thinks of the ways they can help their colleagues succeed in fulfilling the daily tasks. In case the timeline gets challenged, the brainstorm for solutions is conducted. This way, the group would ensure the smooth work process of each employee and know whether they were available for new jobs. </w:t>
-      </w:r>
-    </w:p>
-    <w:p>
-      <w:pPr>
+        <w:t xml:space="preserve">The team will work their ground rules by discussing expectations of collaboration, discipline, confidentiality matters, project approach, conflict resolution, to name a few. To set tasks and track performance, the team would equip the team members with a methodological framework and versatile tools. The framework would be scrum, one of the implementations of agile methodology. This framework supposes conducting everyday meetings mandatory for all team members where each member reads their tasks for the day, and the status of processed tasks is established. What is more important, everyone thinks of the ways they can help their colleagues succeed in fulfilling the daily tasks. In case the timeline gets challenged, </w:t>
+      </w:r>
+      <w:r>
         <w:rPr>
           <w:szCs w:val="24"/>
         </w:rPr>
-      </w:pPr>
-    </w:p>
-    <w:p>
-      <w:pPr>
+        <w:t>a</w:t>
+      </w:r>
+      <w:r>
         <w:rPr>
           <w:szCs w:val="24"/>
         </w:rPr>
-      </w:pPr>
+        <w:t xml:space="preserve"> brainstorm for solutions is conducted. This way, the group would ensure </w:t>
+      </w:r>
       <w:r>
         <w:rPr>
           <w:szCs w:val="24"/>
         </w:rPr>
+        <w:t>a</w:t>
+      </w:r>
+      <w:r>
+        <w:rPr>
+          <w:szCs w:val="24"/>
+        </w:rPr>
+        <w:t xml:space="preserve"> smooth work process </w:t>
+      </w:r>
+      <w:r>
+        <w:rPr>
+          <w:szCs w:val="24"/>
+        </w:rPr>
+        <w:t>for</w:t>
+      </w:r>
+      <w:r>
+        <w:rPr>
+          <w:szCs w:val="24"/>
+        </w:rPr>
+        <w:t xml:space="preserve"> each </w:t>
+      </w:r>
+      <w:r>
+        <w:rPr>
+          <w:szCs w:val="24"/>
+        </w:rPr>
+        <w:t>member</w:t>
+      </w:r>
+      <w:r>
+        <w:rPr>
+          <w:szCs w:val="24"/>
+        </w:rPr>
+        <w:t>.</w:t>
+      </w:r>
+    </w:p>
+    <w:p>
+      <w:pPr>
+        <w:rPr>
+          <w:szCs w:val="24"/>
+        </w:rPr>
+      </w:pPr>
+    </w:p>
+    <w:p>
+      <w:pPr>
+        <w:rPr>
+          <w:szCs w:val="24"/>
+        </w:rPr>
+      </w:pPr>
+      <w:r>
+        <w:rPr>
+          <w:szCs w:val="24"/>
+        </w:rPr>
         <w:t xml:space="preserve">To track working time on each task, as well as their status, the team would introduce Jira or Trello. New assignments would be in backlog; then they would be moved to in progress, then approval, </w:t>
       </w:r>
       <w:proofErr w:type="gramStart"/>
@@ -9987,194 +10102,227 @@
         <w:rPr>
           <w:szCs w:val="24"/>
         </w:rPr>
-        <w:t xml:space="preserve"> - revision if necessary, and completion stages. These digital logs provide managers and </w:t>
-      </w:r>
-      <w:r>
+        <w:t xml:space="preserve"> - revision if necessary, and completion stages. These digital logs provide managers and employees with statistics regarding the productive time one works and allow predicting timeframes for upcoming projects.</w:t>
+      </w:r>
+    </w:p>
+    <w:p>
+      <w:pPr>
         <w:rPr>
           <w:szCs w:val="24"/>
         </w:rPr>
+      </w:pPr>
+    </w:p>
+    <w:p>
+      <w:pPr>
+        <w:rPr>
+          <w:szCs w:val="24"/>
+        </w:rPr>
+      </w:pPr>
+      <w:r>
+        <w:rPr>
+          <w:szCs w:val="24"/>
+        </w:rPr>
+        <w:t xml:space="preserve">The issue of having all team members in one location is easily </w:t>
+      </w:r>
+      <w:r>
+        <w:rPr>
+          <w:szCs w:val="24"/>
+        </w:rPr>
         <w:lastRenderedPageBreak/>
-        <w:t xml:space="preserve">employees with statistics regarding the productive time one works and allow predicting timeframes for upcoming projects. </w:t>
-      </w:r>
-    </w:p>
-    <w:p>
-      <w:pPr>
+        <w:t>circumnavigated,</w:t>
+      </w:r>
+      <w:r>
         <w:rPr>
           <w:szCs w:val="24"/>
         </w:rPr>
-      </w:pPr>
-    </w:p>
-    <w:p>
-      <w:pPr>
+        <w:t xml:space="preserve"> since</w:t>
+      </w:r>
+      <w:r>
         <w:rPr>
           <w:szCs w:val="24"/>
         </w:rPr>
-      </w:pPr>
+        <w:t xml:space="preserve"> telecommuting is perfectly fine in the contemporary world.</w:t>
+      </w:r>
       <w:r>
         <w:rPr>
           <w:szCs w:val="24"/>
         </w:rPr>
-        <w:t xml:space="preserve">Communication within the team would be conducted via emails, messengers, and video conferencing. Emails would be mainly for formal approvals and distributing minutes of meetings, messengers, such as WhatsApp, would serve as daily formal and informal communication channels; and video conferencing would be conducted in applications, such as Microsoft teams or Zoom. Storing files and regulating access to information is one of the paramount issues for a team manager. Since everyone </w:t>
+        <w:t xml:space="preserve"> </w:t>
+      </w:r>
+      <w:r>
+        <w:rPr>
+          <w:szCs w:val="24"/>
+        </w:rPr>
+        <w:t xml:space="preserve">Communication would be conducted via emails, messengers, and video conferencing. Emails would be mainly for formal approvals and distributing minutes of meetings, messengers, such as WhatsApp, would serve as daily formal and informal communication channels; and video conferencing would be conducted in applications, such as Microsoft teams or Zoom. </w:t>
+      </w:r>
+    </w:p>
+    <w:p>
+      <w:pPr>
+        <w:rPr>
+          <w:szCs w:val="24"/>
+        </w:rPr>
+      </w:pPr>
+    </w:p>
+    <w:p>
+      <w:pPr>
+        <w:rPr>
+          <w:szCs w:val="24"/>
+        </w:rPr>
+      </w:pPr>
+      <w:r>
+        <w:rPr>
+          <w:szCs w:val="24"/>
+        </w:rPr>
+        <w:t xml:space="preserve">Regarding the tools for building a system, GitHub proves to be an indispensable software development partner within the developers’ community. It encompasses code creation, integration, review, and overall team management. </w:t>
+      </w:r>
+      <w:r>
+        <w:rPr>
+          <w:szCs w:val="24"/>
+        </w:rPr>
+        <w:t>GitHub</w:t>
+      </w:r>
+      <w:r>
+        <w:rPr>
+          <w:szCs w:val="24"/>
+        </w:rPr>
+        <w:t xml:space="preserve"> would also act as </w:t>
+      </w:r>
+      <w:r>
+        <w:rPr>
+          <w:szCs w:val="24"/>
+        </w:rPr>
+        <w:t>storage for</w:t>
+      </w:r>
+      <w:r>
+        <w:rPr>
+          <w:szCs w:val="24"/>
+        </w:rPr>
+        <w:t xml:space="preserve"> other files</w:t>
+      </w:r>
+      <w:r>
+        <w:rPr>
+          <w:szCs w:val="24"/>
+        </w:rPr>
+        <w:t xml:space="preserve"> such as documentation, requirements specifications </w:t>
+      </w:r>
+      <w:r>
+        <w:rPr>
+          <w:szCs w:val="24"/>
+        </w:rPr>
+        <w:t>etc.</w:t>
+      </w:r>
+      <w:r>
+        <w:rPr>
+          <w:szCs w:val="24"/>
+        </w:rPr>
+        <w:t xml:space="preserve"> </w:t>
+      </w:r>
+    </w:p>
+    <w:p>
+      <w:pPr>
+        <w:rPr>
+          <w:szCs w:val="24"/>
+        </w:rPr>
+      </w:pPr>
+    </w:p>
+    <w:p>
+      <w:pPr>
+        <w:rPr>
+          <w:szCs w:val="24"/>
+        </w:rPr>
+      </w:pPr>
+      <w:r>
+        <w:rPr>
+          <w:szCs w:val="24"/>
+        </w:rPr>
+        <w:t xml:space="preserve">Overall, team management is a challenging task. Leaders </w:t>
       </w:r>
       <w:proofErr w:type="gramStart"/>
       <w:r>
         <w:rPr>
           <w:szCs w:val="24"/>
         </w:rPr>
-        <w:t>has to</w:t>
+        <w:t>have to</w:t>
       </w:r>
       <w:proofErr w:type="gramEnd"/>
       <w:r>
         <w:rPr>
           <w:szCs w:val="24"/>
         </w:rPr>
-        <w:t xml:space="preserve"> have equal rights to files, secure storage has to be selected. </w:t>
-      </w:r>
-      <w:proofErr w:type="spellStart"/>
+        <w:t xml:space="preserve"> unite team members, supply them with measurable job descriptions, and equip with necessary tools for work. To remain productive, agile methodologies </w:t>
+      </w:r>
+      <w:proofErr w:type="gramStart"/>
       <w:r>
         <w:rPr>
           <w:szCs w:val="24"/>
         </w:rPr>
-        <w:t>Onedrive</w:t>
-      </w:r>
-      <w:proofErr w:type="spellEnd"/>
+        <w:t>have to</w:t>
+      </w:r>
+      <w:proofErr w:type="gramEnd"/>
       <w:r>
         <w:rPr>
           <w:szCs w:val="24"/>
         </w:rPr>
-        <w:t xml:space="preserve"> is one of the </w:t>
-      </w:r>
-      <w:proofErr w:type="gramStart"/>
+        <w:t xml:space="preserve"> be welcomed. The crucial aspect is helping </w:t>
+      </w:r>
       <w:r>
         <w:rPr>
           <w:szCs w:val="24"/>
         </w:rPr>
-        <w:t>file</w:t>
-      </w:r>
-      <w:proofErr w:type="gramEnd"/>
+        <w:t>co-workers</w:t>
+      </w:r>
       <w:r>
         <w:rPr>
           <w:szCs w:val="24"/>
         </w:rPr>
+        <w:t xml:space="preserve"> to reach mutual success. </w:t>
+      </w:r>
+    </w:p>
+    <w:p/>
+    <w:p>
+      <w:r>
+        <w:t xml:space="preserve">Below </w:t>
+      </w:r>
+      <w:r>
+        <w:t>are</w:t>
+      </w:r>
+      <w:r>
+        <w:t xml:space="preserve"> the assigned project roles </w:t>
+      </w:r>
+      <w:r>
+        <w:t>based off-of members strengths</w:t>
+      </w:r>
+      <w:r>
+        <w:t xml:space="preserve"> in subjects</w:t>
+      </w:r>
+      <w:r>
         <w:t xml:space="preserve"> </w:t>
       </w:r>
-      <w:proofErr w:type="spellStart"/>
-      <w:r>
-        <w:rPr>
-          <w:szCs w:val="24"/>
-        </w:rPr>
-        <w:t>hostings</w:t>
-      </w:r>
-      <w:proofErr w:type="spellEnd"/>
-      <w:r>
-        <w:rPr>
-          <w:szCs w:val="24"/>
-        </w:rPr>
-        <w:t xml:space="preserve"> that allows uploading files, synchronizing the work of several people on a number of files in real-life mode. </w:t>
-      </w:r>
-    </w:p>
-    <w:p>
-      <w:pPr>
-        <w:rPr>
-          <w:szCs w:val="24"/>
-        </w:rPr>
-      </w:pPr>
-    </w:p>
-    <w:p>
-      <w:pPr>
-        <w:rPr>
-          <w:szCs w:val="24"/>
-        </w:rPr>
-      </w:pPr>
-      <w:r>
-        <w:rPr>
-          <w:szCs w:val="24"/>
-        </w:rPr>
-        <w:t>Regarding the tools for building a system, GitHub proves to be an indispensable software development partner within the developers’ community. It encompasses code creation, integration, review, and overall team management. This way, the working processes are transparent, and each team member is easily replaceable. In case a new team member arrives, they will be able to seamlessly continue where the previous employee left.</w:t>
-      </w:r>
-    </w:p>
-    <w:p>
-      <w:pPr>
-        <w:rPr>
-          <w:szCs w:val="24"/>
-        </w:rPr>
-      </w:pPr>
-    </w:p>
-    <w:p>
-      <w:pPr>
-        <w:rPr>
-          <w:szCs w:val="24"/>
-        </w:rPr>
-      </w:pPr>
-      <w:r>
-        <w:rPr>
-          <w:szCs w:val="24"/>
-        </w:rPr>
-        <w:t xml:space="preserve">Overall, team management is a challenging task. Leaders </w:t>
-      </w:r>
-      <w:proofErr w:type="gramStart"/>
-      <w:r>
-        <w:rPr>
-          <w:szCs w:val="24"/>
-        </w:rPr>
-        <w:t>have to</w:t>
-      </w:r>
-      <w:proofErr w:type="gramEnd"/>
-      <w:r>
-        <w:rPr>
-          <w:szCs w:val="24"/>
-        </w:rPr>
-        <w:t xml:space="preserve"> unite team members, supply them with measurable job descriptions, and equip with necessary tools for work. To remain productive, agile methodologies </w:t>
-      </w:r>
-      <w:proofErr w:type="gramStart"/>
-      <w:r>
-        <w:rPr>
-          <w:szCs w:val="24"/>
-        </w:rPr>
-        <w:t>have to</w:t>
-      </w:r>
-      <w:proofErr w:type="gramEnd"/>
-      <w:r>
-        <w:rPr>
-          <w:szCs w:val="24"/>
-        </w:rPr>
-        <w:t xml:space="preserve"> be welcomed. The crucial aspect is helping </w:t>
-      </w:r>
-      <w:proofErr w:type="spellStart"/>
-      <w:r>
-        <w:rPr>
-          <w:szCs w:val="24"/>
-        </w:rPr>
-        <w:t>coworkers</w:t>
-      </w:r>
-      <w:proofErr w:type="spellEnd"/>
-      <w:r>
-        <w:rPr>
-          <w:szCs w:val="24"/>
-        </w:rPr>
-        <w:t xml:space="preserve"> to reach mutual success. </w:t>
-      </w:r>
-    </w:p>
-    <w:p>
-      <w:pPr>
-        <w:spacing w:line="480" w:lineRule="auto"/>
-      </w:pPr>
+      <w:r>
+        <w:t>which will be used to produce the software.</w:t>
+      </w:r>
+    </w:p>
+    <w:p>
+      <w:r>
+        <w:t xml:space="preserve"> </w:t>
+      </w:r>
     </w:p>
     <w:tbl>
       <w:tblPr>
         <w:tblStyle w:val="TableGrid"/>
-        <w:tblW w:w="0" w:type="auto"/>
+        <w:tblW w:w="10348" w:type="dxa"/>
+        <w:tblInd w:w="-714" w:type="dxa"/>
         <w:tblLook w:val="04A0" w:firstRow="1" w:lastRow="0" w:firstColumn="1" w:lastColumn="0" w:noHBand="0" w:noVBand="1"/>
       </w:tblPr>
       <w:tblGrid>
-        <w:gridCol w:w="2122"/>
+        <w:gridCol w:w="1560"/>
+        <w:gridCol w:w="5103"/>
         <w:gridCol w:w="3685"/>
-        <w:gridCol w:w="3371"/>
       </w:tblGrid>
       <w:tr>
         <w:tc>
           <w:tcPr>
-            <w:tcW w:w="2122" w:type="dxa"/>
+            <w:tcW w:w="1560" w:type="dxa"/>
           </w:tcPr>
           <w:p>
             <w:pPr>
@@ -10193,7 +10341,7 @@
         </w:tc>
         <w:tc>
           <w:tcPr>
-            <w:tcW w:w="3685" w:type="dxa"/>
+            <w:tcW w:w="5103" w:type="dxa"/>
           </w:tcPr>
           <w:p>
             <w:pPr>
@@ -10212,7 +10360,7 @@
         </w:tc>
         <w:tc>
           <w:tcPr>
-            <w:tcW w:w="3371" w:type="dxa"/>
+            <w:tcW w:w="3685" w:type="dxa"/>
           </w:tcPr>
           <w:p>
             <w:pPr>
@@ -10233,7 +10381,7 @@
       <w:tr>
         <w:tc>
           <w:tcPr>
-            <w:tcW w:w="2122" w:type="dxa"/>
+            <w:tcW w:w="1560" w:type="dxa"/>
           </w:tcPr>
           <w:p>
             <w:pPr>
@@ -10246,29 +10394,80 @@
         </w:tc>
         <w:tc>
           <w:tcPr>
-            <w:tcW w:w="3685" w:type="dxa"/>
+            <w:tcW w:w="5103" w:type="dxa"/>
           </w:tcPr>
           <w:p>
             <w:pPr>
               <w:jc w:val="left"/>
             </w:pPr>
+            <w:r>
+              <w:t>Visual studio</w:t>
+            </w:r>
+            <w:r>
+              <w:t xml:space="preserve">, </w:t>
+            </w:r>
+            <w:r>
+              <w:t>SQL</w:t>
+            </w:r>
+            <w:r>
+              <w:t>,</w:t>
+            </w:r>
+            <w:r>
+              <w:t xml:space="preserve"> </w:t>
+            </w:r>
+            <w:r>
+              <w:t>C#</w:t>
+            </w:r>
+            <w:r>
+              <w:t xml:space="preserve"> </w:t>
+            </w:r>
+            <w:r>
+              <w:t>experience</w:t>
+            </w:r>
+            <w:r>
+              <w:t>.</w:t>
+            </w:r>
           </w:p>
         </w:tc>
         <w:tc>
           <w:tcPr>
-            <w:tcW w:w="3371" w:type="dxa"/>
+            <w:tcW w:w="3685" w:type="dxa"/>
           </w:tcPr>
           <w:p>
             <w:pPr>
+              <w:pStyle w:val="ListParagraph"/>
+              <w:numPr>
+                <w:ilvl w:val="0"/>
+                <w:numId w:val="38"/>
+              </w:numPr>
               <w:jc w:val="left"/>
             </w:pPr>
+            <w:r>
+              <w:t>Co-</w:t>
+            </w:r>
+            <w:r>
+              <w:t>project leader</w:t>
+            </w:r>
+          </w:p>
+          <w:p>
+            <w:pPr>
+              <w:pStyle w:val="ListParagraph"/>
+              <w:numPr>
+                <w:ilvl w:val="0"/>
+                <w:numId w:val="38"/>
+              </w:numPr>
+              <w:jc w:val="left"/>
+            </w:pPr>
+            <w:r>
+              <w:t>Software interfaces programmer</w:t>
+            </w:r>
           </w:p>
         </w:tc>
       </w:tr>
       <w:tr>
         <w:tc>
           <w:tcPr>
-            <w:tcW w:w="2122" w:type="dxa"/>
+            <w:tcW w:w="1560" w:type="dxa"/>
           </w:tcPr>
           <w:p>
             <w:pPr>
@@ -10281,39 +10480,115 @@
         </w:tc>
         <w:tc>
           <w:tcPr>
-            <w:tcW w:w="3685" w:type="dxa"/>
-          </w:tcPr>
-          <w:p>
-            <w:pPr>
-              <w:jc w:val="left"/>
-            </w:pPr>
-          </w:p>
-        </w:tc>
-        <w:tc>
-          <w:tcPr>
-            <w:tcW w:w="3371" w:type="dxa"/>
+            <w:tcW w:w="5103" w:type="dxa"/>
           </w:tcPr>
           <w:p>
             <w:pPr>
               <w:jc w:val="left"/>
             </w:pPr>
             <w:r>
-              <w:t>Project Leader</w:t>
+              <w:t>Visual studio, SQL</w:t>
+            </w:r>
+            <w:r>
+              <w:t xml:space="preserve"> and PHP</w:t>
+            </w:r>
+            <w:r>
+              <w:t xml:space="preserve"> </w:t>
+            </w:r>
+            <w:r>
+              <w:t>experience</w:t>
+            </w:r>
+            <w:r>
+              <w:t>.</w:t>
             </w:r>
           </w:p>
           <w:p>
             <w:pPr>
               <w:jc w:val="left"/>
             </w:pPr>
-            <w:bookmarkStart w:id="46" w:name="_GoBack"/>
-            <w:bookmarkEnd w:id="46"/>
+            <w:r>
+              <w:t>C# with windows forms experience</w:t>
+            </w:r>
+            <w:r>
+              <w:t>.</w:t>
+            </w:r>
+          </w:p>
+          <w:p>
+            <w:pPr>
+              <w:jc w:val="left"/>
+            </w:pPr>
+            <w:r>
+              <w:t>Experience with development of similar applications</w:t>
+            </w:r>
+            <w:r>
+              <w:t>.</w:t>
+            </w:r>
+          </w:p>
+        </w:tc>
+        <w:tc>
+          <w:tcPr>
+            <w:tcW w:w="3685" w:type="dxa"/>
+          </w:tcPr>
+          <w:p>
+            <w:pPr>
+              <w:pStyle w:val="ListParagraph"/>
+              <w:numPr>
+                <w:ilvl w:val="0"/>
+                <w:numId w:val="38"/>
+              </w:numPr>
+              <w:jc w:val="left"/>
+            </w:pPr>
+            <w:r>
+              <w:t>Co-project leader</w:t>
+            </w:r>
+          </w:p>
+          <w:p>
+            <w:pPr>
+              <w:pStyle w:val="ListParagraph"/>
+              <w:numPr>
+                <w:ilvl w:val="0"/>
+                <w:numId w:val="38"/>
+              </w:numPr>
+              <w:jc w:val="left"/>
+            </w:pPr>
+            <w:r>
+              <w:t>S</w:t>
+            </w:r>
+            <w:r>
+              <w:t xml:space="preserve">oftware </w:t>
+            </w:r>
+            <w:r>
+              <w:t>i</w:t>
+            </w:r>
+            <w:r>
+              <w:t>nterface</w:t>
+            </w:r>
+            <w:r>
+              <w:t>s</w:t>
+            </w:r>
+            <w:r>
+              <w:t xml:space="preserve"> programmer</w:t>
+            </w:r>
+          </w:p>
+          <w:p>
+            <w:pPr>
+              <w:pStyle w:val="ListParagraph"/>
+              <w:numPr>
+                <w:ilvl w:val="0"/>
+                <w:numId w:val="38"/>
+              </w:numPr>
+              <w:jc w:val="left"/>
+            </w:pPr>
+            <w:r>
+              <w:t>UI programmer</w:t>
+            </w:r>
           </w:p>
         </w:tc>
       </w:tr>
       <w:tr>
         <w:tc>
           <w:tcPr>
-            <w:tcW w:w="2122" w:type="dxa"/>
+            <w:tcW w:w="1560" w:type="dxa"/>
           </w:tcPr>
           <w:p>
             <w:pPr>
@@ -10324,7 +10599,20 @@
                 <w:szCs w:val="21"/>
                 <w:lang w:val="de-DE"/>
               </w:rPr>
-              <w:t>Haowei Goh</w:t>
+              <w:t>Haowei</w:t>
+            </w:r>
+          </w:p>
+        </w:tc>
+        <w:tc>
+          <w:tcPr>
+            <w:tcW w:w="5103" w:type="dxa"/>
+          </w:tcPr>
+          <w:p>
+            <w:pPr>
+              <w:jc w:val="left"/>
+            </w:pPr>
+            <w:r>
+              <w:t>Visual studio, SQL, C# experience</w:t>
             </w:r>
           </w:p>
         </w:tc>
@@ -10334,25 +10622,42 @@
           </w:tcPr>
           <w:p>
             <w:pPr>
+              <w:pStyle w:val="ListParagraph"/>
+              <w:numPr>
+                <w:ilvl w:val="0"/>
+                <w:numId w:val="38"/>
+              </w:numPr>
               <w:jc w:val="left"/>
             </w:pPr>
+            <w:r>
+              <w:t>Database Programmer</w:t>
+            </w:r>
+            <w:r>
+              <w:t xml:space="preserve"> </w:t>
+            </w:r>
           </w:p>
-        </w:tc>
-        <w:tc>
-          <w:tcPr>
-            <w:tcW w:w="3371" w:type="dxa"/>
-          </w:tcPr>
           <w:p>
             <w:pPr>
+              <w:pStyle w:val="ListParagraph"/>
+              <w:numPr>
+                <w:ilvl w:val="0"/>
+                <w:numId w:val="38"/>
+              </w:numPr>
               <w:jc w:val="left"/>
             </w:pPr>
+            <w:r>
+              <w:t>S</w:t>
+            </w:r>
+            <w:r>
+              <w:t>crum leader</w:t>
+            </w:r>
           </w:p>
         </w:tc>
       </w:tr>
       <w:tr>
         <w:tc>
           <w:tcPr>
-            <w:tcW w:w="2122" w:type="dxa"/>
+            <w:tcW w:w="1560" w:type="dxa"/>
           </w:tcPr>
           <w:p>
             <w:pPr>
@@ -10363,7 +10668,44 @@
                 <w:szCs w:val="28"/>
                 <w:lang w:val="de-DE"/>
               </w:rPr>
-              <w:t>Steffan Walker</w:t>
+              <w:t xml:space="preserve">Steffan </w:t>
+            </w:r>
+          </w:p>
+        </w:tc>
+        <w:tc>
+          <w:tcPr>
+            <w:tcW w:w="5103" w:type="dxa"/>
+          </w:tcPr>
+          <w:p>
+            <w:pPr>
+              <w:jc w:val="left"/>
+            </w:pPr>
+            <w:r>
+              <w:t>Visual studio, SQL, C# experience</w:t>
+            </w:r>
+            <w:r>
+              <w:t xml:space="preserve">. </w:t>
+            </w:r>
+            <w:r>
+              <w:t>Proficiency</w:t>
+            </w:r>
+            <w:r>
+              <w:t xml:space="preserve"> in </w:t>
+            </w:r>
+            <w:r>
+              <w:t>Photoshop</w:t>
+            </w:r>
+            <w:r>
+              <w:t xml:space="preserve">, </w:t>
+            </w:r>
+            <w:r>
+              <w:t>Illustrator</w:t>
+            </w:r>
+            <w:r>
+              <w:t xml:space="preserve"> (For UI design)</w:t>
+            </w:r>
+            <w:r>
+              <w:t>.</w:t>
             </w:r>
           </w:p>
         </w:tc>
@@ -10373,25 +10715,36 @@
           </w:tcPr>
           <w:p>
             <w:pPr>
+              <w:pStyle w:val="ListParagraph"/>
+              <w:numPr>
+                <w:ilvl w:val="0"/>
+                <w:numId w:val="38"/>
+              </w:numPr>
               <w:jc w:val="left"/>
             </w:pPr>
+            <w:r>
+              <w:t>UI Designer</w:t>
+            </w:r>
           </w:p>
-        </w:tc>
-        <w:tc>
-          <w:tcPr>
-            <w:tcW w:w="3371" w:type="dxa"/>
-          </w:tcPr>
           <w:p>
             <w:pPr>
+              <w:pStyle w:val="ListParagraph"/>
+              <w:numPr>
+                <w:ilvl w:val="0"/>
+                <w:numId w:val="38"/>
+              </w:numPr>
               <w:jc w:val="left"/>
             </w:pPr>
+            <w:r>
+              <w:t>UI programmer</w:t>
+            </w:r>
           </w:p>
         </w:tc>
       </w:tr>
       <w:tr>
         <w:tc>
           <w:tcPr>
-            <w:tcW w:w="2122" w:type="dxa"/>
+            <w:tcW w:w="1560" w:type="dxa"/>
           </w:tcPr>
           <w:p>
             <w:pPr>
@@ -10402,8 +10755,44 @@
                 <w:szCs w:val="28"/>
                 <w:lang w:val="de-DE"/>
               </w:rPr>
-              <w:t>Michael Abraham</w:t>
+              <w:t xml:space="preserve">Michael </w:t>
             </w:r>
+          </w:p>
+        </w:tc>
+        <w:tc>
+          <w:tcPr>
+            <w:tcW w:w="5103" w:type="dxa"/>
+          </w:tcPr>
+          <w:p>
+            <w:pPr>
+              <w:jc w:val="left"/>
+            </w:pPr>
+            <w:r>
+              <w:t>Visual studio</w:t>
+            </w:r>
+            <w:r>
+              <w:t xml:space="preserve">, </w:t>
+            </w:r>
+            <w:r>
+              <w:t>SQL</w:t>
+            </w:r>
+            <w:r>
+              <w:t xml:space="preserve"> </w:t>
+            </w:r>
+            <w:r>
+              <w:t xml:space="preserve">and PHP </w:t>
+            </w:r>
+            <w:r>
+              <w:t>experience</w:t>
+            </w:r>
+            <w:r>
+              <w:t>.</w:t>
+            </w:r>
+          </w:p>
+          <w:p>
+            <w:pPr>
+              <w:jc w:val="left"/>
+            </w:pPr>
           </w:p>
         </w:tc>
         <w:tc>
@@ -10412,25 +10801,45 @@
           </w:tcPr>
           <w:p>
             <w:pPr>
+              <w:pStyle w:val="ListParagraph"/>
+              <w:numPr>
+                <w:ilvl w:val="0"/>
+                <w:numId w:val="38"/>
+              </w:numPr>
               <w:jc w:val="left"/>
             </w:pPr>
+            <w:r>
+              <w:t>S</w:t>
+            </w:r>
+            <w:r>
+              <w:t>ecurity programmer</w:t>
+            </w:r>
           </w:p>
-        </w:tc>
-        <w:tc>
-          <w:tcPr>
-            <w:tcW w:w="3371" w:type="dxa"/>
-          </w:tcPr>
           <w:p>
             <w:pPr>
+              <w:pStyle w:val="ListParagraph"/>
+              <w:numPr>
+                <w:ilvl w:val="0"/>
+                <w:numId w:val="38"/>
+              </w:numPr>
               <w:jc w:val="left"/>
             </w:pPr>
+            <w:r>
+              <w:t>S</w:t>
+            </w:r>
+            <w:r>
+              <w:t>oftware Interfaces programme</w:t>
+            </w:r>
+            <w:r>
+              <w:t>r</w:t>
+            </w:r>
           </w:p>
         </w:tc>
       </w:tr>
       <w:tr>
         <w:tc>
           <w:tcPr>
-            <w:tcW w:w="2122" w:type="dxa"/>
+            <w:tcW w:w="1560" w:type="dxa"/>
           </w:tcPr>
           <w:p>
             <w:pPr>
@@ -10454,12 +10863,27 @@
               </w:rPr>
               <w:t xml:space="preserve"> </w:t>
             </w:r>
+          </w:p>
+        </w:tc>
+        <w:tc>
+          <w:tcPr>
+            <w:tcW w:w="5103" w:type="dxa"/>
+          </w:tcPr>
+          <w:p>
+            <w:pPr>
+              <w:jc w:val="left"/>
+            </w:pPr>
             <w:r>
-              <w:rPr>
-                <w:szCs w:val="28"/>
-                <w:lang w:val="de-DE"/>
-              </w:rPr>
-              <w:t>Alshebli</w:t>
+              <w:t>Visual studio</w:t>
+            </w:r>
+            <w:r>
+              <w:t xml:space="preserve"> &amp; SQL</w:t>
+            </w:r>
+            <w:r>
+              <w:t xml:space="preserve"> experience</w:t>
+            </w:r>
+            <w:r>
+              <w:t>.</w:t>
             </w:r>
           </w:p>
         </w:tc>
@@ -10469,22 +10893,44 @@
           </w:tcPr>
           <w:p>
             <w:pPr>
+              <w:pStyle w:val="ListParagraph"/>
+              <w:numPr>
+                <w:ilvl w:val="0"/>
+                <w:numId w:val="38"/>
+              </w:numPr>
               <w:jc w:val="left"/>
             </w:pPr>
+            <w:r>
+              <w:t>Database Programmer</w:t>
+            </w:r>
+            <w:r>
+              <w:t xml:space="preserve"> </w:t>
+            </w:r>
           </w:p>
-        </w:tc>
-        <w:tc>
-          <w:tcPr>
-            <w:tcW w:w="3371" w:type="dxa"/>
-          </w:tcPr>
           <w:p>
             <w:pPr>
+              <w:pStyle w:val="ListParagraph"/>
+              <w:numPr>
+                <w:ilvl w:val="0"/>
+                <w:numId w:val="38"/>
+              </w:numPr>
               <w:jc w:val="left"/>
             </w:pPr>
+            <w:r>
+              <w:t>S</w:t>
+            </w:r>
+            <w:r>
+              <w:t>ecurity programmer</w:t>
+            </w:r>
           </w:p>
         </w:tc>
       </w:tr>
     </w:tbl>
+    <w:p>
+      <w:pPr>
+        <w:spacing w:line="480" w:lineRule="auto"/>
+      </w:pPr>
+    </w:p>
     <w:p>
       <w:pPr>
         <w:spacing w:line="480" w:lineRule="auto"/>
@@ -10767,23 +11213,7 @@
                 <w:sz w:val="18"/>
                 <w:szCs w:val="18"/>
               </w:rPr>
-              <w:t xml:space="preserve">Each </w:t>
-            </w:r>
-            <w:proofErr w:type="gramStart"/>
-            <w:r>
-              <w:rPr>
-                <w:sz w:val="18"/>
-                <w:szCs w:val="18"/>
-              </w:rPr>
-              <w:t>members</w:t>
-            </w:r>
-            <w:proofErr w:type="gramEnd"/>
-            <w:r>
-              <w:rPr>
-                <w:sz w:val="18"/>
-                <w:szCs w:val="18"/>
-              </w:rPr>
-              <w:t xml:space="preserve"> strengths have been briefly discussed</w:t>
+              <w:t>Each members strengths have been briefly discussed</w:t>
             </w:r>
           </w:p>
         </w:tc>
@@ -11021,35 +11451,7 @@
         <w:rPr>
           <w:szCs w:val="24"/>
         </w:rPr>
-        <w:t xml:space="preserve">. </w:t>
-      </w:r>
-      <w:proofErr w:type="spellStart"/>
-      <w:r>
-        <w:rPr>
-          <w:szCs w:val="24"/>
-        </w:rPr>
-        <w:t>Openstax</w:t>
-      </w:r>
-      <w:proofErr w:type="spellEnd"/>
-      <w:r>
-        <w:rPr>
-          <w:szCs w:val="24"/>
-        </w:rPr>
-        <w:t xml:space="preserve">. </w:t>
-      </w:r>
-      <w:proofErr w:type="spellStart"/>
-      <w:r>
-        <w:rPr>
-          <w:szCs w:val="24"/>
-        </w:rPr>
-        <w:t>Roice</w:t>
-      </w:r>
-      <w:proofErr w:type="spellEnd"/>
-      <w:r>
-        <w:rPr>
-          <w:szCs w:val="24"/>
-        </w:rPr>
-        <w:t xml:space="preserve"> University.</w:t>
+        <w:t>. Openstax. Roice University.</w:t>
       </w:r>
       <w:r>
         <w:rPr>
@@ -11182,23 +11584,7 @@
         </w:rPr>
       </w:pPr>
       <w:r>
-        <w:t xml:space="preserve">(S </w:t>
-      </w:r>
-      <w:proofErr w:type="spellStart"/>
-      <w:r>
-        <w:t>Dhall</w:t>
-      </w:r>
-      <w:proofErr w:type="spellEnd"/>
-      <w:r>
-        <w:t xml:space="preserve"> &amp; P </w:t>
-      </w:r>
-      <w:proofErr w:type="spellStart"/>
-      <w:r>
-        <w:t>Sundararaman</w:t>
-      </w:r>
-      <w:proofErr w:type="spellEnd"/>
-      <w:r>
-        <w:t xml:space="preserve">, NA). C# AND .NET FRAMEWORK. </w:t>
+        <w:t xml:space="preserve">(S Dhall &amp; P Sundararaman, NA). C# AND .NET FRAMEWORK. </w:t>
       </w:r>
       <w:hyperlink r:id="rId37" w:history="1">
         <w:r>
@@ -13697,7 +14083,7 @@
   <w:abstractNum w:abstractNumId="17" w15:restartNumberingAfterBreak="0">
     <w:nsid w:val="5398353C"/>
     <w:multiLevelType w:val="hybridMultilevel"/>
-    <w:tmpl w:val="D9122908"/>
+    <w:tmpl w:val="5DFAA38C"/>
     <w:lvl w:ilvl="0" w:tplc="08090001">
       <w:start w:val="1"/>
       <w:numFmt w:val="bullet"/>
@@ -18511,12 +18897,6 @@
 </file>
 
 <file path=customXml/item1.xml><?xml version="1.0" encoding="utf-8"?>
-<p:properties xmlns:p="http://schemas.microsoft.com/office/2006/metadata/properties" xmlns:xsi="http://www.w3.org/2001/XMLSchema-instance" xmlns:pc="http://schemas.microsoft.com/office/infopath/2007/PartnerControls">
-  <documentManagement/>
-</p:properties>
-</file>
-
-<file path=customXml/item2.xml><?xml version="1.0" encoding="utf-8"?>
 <ct:contentTypeSchema xmlns:ct="http://schemas.microsoft.com/office/2006/metadata/contentType" xmlns:ma="http://schemas.microsoft.com/office/2006/metadata/properties/metaAttributes" ct:_="" ma:_="" ma:contentTypeName="Document" ma:contentTypeID="0x010100482724BC2FB3F2469045F88AC6C57AA7" ma:contentTypeVersion="2" ma:contentTypeDescription="Create a new document." ma:contentTypeScope="" ma:versionID="7edf9d17f9146aab5e3c327762a4cef3">
   <xsd:schema xmlns:xsd="http://www.w3.org/2001/XMLSchema" xmlns:xs="http://www.w3.org/2001/XMLSchema" xmlns:p="http://schemas.microsoft.com/office/2006/metadata/properties" xmlns:ns2="601f3b24-f5c2-4a34-bda5-a4f3defedd20" targetNamespace="http://schemas.microsoft.com/office/2006/metadata/properties" ma:root="true" ma:fieldsID="17732ed74474aa229f5bb76d64503d3f" ns2:_="">
     <xsd:import namespace="601f3b24-f5c2-4a34-bda5-a4f3defedd20"/>
@@ -18648,6 +19028,12 @@
 </ct:contentTypeSchema>
 </file>
 
+<file path=customXml/item2.xml><?xml version="1.0" encoding="utf-8"?>
+<p:properties xmlns:p="http://schemas.microsoft.com/office/2006/metadata/properties" xmlns:xsi="http://www.w3.org/2001/XMLSchema-instance" xmlns:pc="http://schemas.microsoft.com/office/infopath/2007/PartnerControls">
+  <documentManagement/>
+</p:properties>
+</file>
+
 <file path=customXml/item3.xml><?xml version="1.0" encoding="utf-8"?>
 <?mso-contentType ?>
 <FormTemplates xmlns="http://schemas.microsoft.com/sharepoint/v3/contenttype/forms">
@@ -18662,15 +19048,6 @@
 </file>
 
 <file path=customXml/itemProps1.xml><?xml version="1.0" encoding="utf-8"?>
-<ds:datastoreItem xmlns:ds="http://schemas.openxmlformats.org/officeDocument/2006/customXml" ds:itemID="{734A1D9B-6736-4645-9F52-088240D682B8}">
-  <ds:schemaRefs>
-    <ds:schemaRef ds:uri="http://schemas.microsoft.com/office/2006/metadata/properties"/>
-    <ds:schemaRef ds:uri="http://schemas.microsoft.com/office/infopath/2007/PartnerControls"/>
-  </ds:schemaRefs>
-</ds:datastoreItem>
-</file>
-
-<file path=customXml/itemProps2.xml><?xml version="1.0" encoding="utf-8"?>
 <ds:datastoreItem xmlns:ds="http://schemas.openxmlformats.org/officeDocument/2006/customXml" ds:itemID="{64FE6107-F36D-46B8-9AC4-649F01845924}">
   <ds:schemaRefs>
     <ds:schemaRef ds:uri="http://schemas.microsoft.com/office/2006/metadata/contentType"/>
@@ -18688,6 +19065,15 @@
 </ds:datastoreItem>
 </file>
 
+<file path=customXml/itemProps2.xml><?xml version="1.0" encoding="utf-8"?>
+<ds:datastoreItem xmlns:ds="http://schemas.openxmlformats.org/officeDocument/2006/customXml" ds:itemID="{734A1D9B-6736-4645-9F52-088240D682B8}">
+  <ds:schemaRefs>
+    <ds:schemaRef ds:uri="http://schemas.microsoft.com/office/2006/metadata/properties"/>
+    <ds:schemaRef ds:uri="http://schemas.microsoft.com/office/infopath/2007/PartnerControls"/>
+  </ds:schemaRefs>
+</ds:datastoreItem>
+</file>
+
 <file path=customXml/itemProps3.xml><?xml version="1.0" encoding="utf-8"?>
 <ds:datastoreItem xmlns:ds="http://schemas.openxmlformats.org/officeDocument/2006/customXml" ds:itemID="{AFAFB48F-052F-4522-B7AA-F268AA31A6D9}">
   <ds:schemaRefs>
@@ -18697,7 +19083,7 @@
 </file>
 
 <file path=customXml/itemProps4.xml><?xml version="1.0" encoding="utf-8"?>
-<ds:datastoreItem xmlns:ds="http://schemas.openxmlformats.org/officeDocument/2006/customXml" ds:itemID="{ED71BB56-331F-4BBF-B31C-FA0E181007F3}">
+<ds:datastoreItem xmlns:ds="http://schemas.openxmlformats.org/officeDocument/2006/customXml" ds:itemID="{EF1D50B9-9101-4B5B-B133-929265D6845A}">
   <ds:schemaRefs>
     <ds:schemaRef ds:uri="http://schemas.openxmlformats.org/officeDocument/2006/bibliography"/>
   </ds:schemaRefs>

</xml_diff>